<commit_message>
doc(ArstotzkaInvaders) ajout du chapitre utilisation d'ia dans rapport
</commit_message>
<xml_diff>
--- a/doc/Rapport-POO-OBN.docx
+++ b/doc/Rapport-POO-OBN.docx
@@ -2815,9 +2815,9 @@
       <w:pPr>
         <w:pStyle w:val="Titre2"/>
       </w:pPr>
-      <w:bookmarkStart w:id="3" w:name="_Toc532179969"/>
-      <w:bookmarkStart w:id="4" w:name="_Toc165969639"/>
-      <w:bookmarkStart w:id="5" w:name="_Toc212645771"/>
+      <w:bookmarkStart w:id="3" w:name="_Toc212645771"/>
+      <w:bookmarkStart w:id="4" w:name="_Toc532179969"/>
+      <w:bookmarkStart w:id="5" w:name="_Toc165969639"/>
       <w:r>
         <w:t>T</w:t>
       </w:r>
@@ -2827,7 +2827,7 @@
       <w:r>
         <w:t>e</w:t>
       </w:r>
-      <w:bookmarkEnd w:id="5"/>
+      <w:bookmarkEnd w:id="3"/>
     </w:p>
     <w:p>
       <w:pPr>
@@ -2942,8 +2942,8 @@
       <w:r>
         <w:t>Planification</w:t>
       </w:r>
-      <w:bookmarkEnd w:id="3"/>
       <w:bookmarkEnd w:id="4"/>
+      <w:bookmarkEnd w:id="5"/>
       <w:r>
         <w:t xml:space="preserve"> Initiale</w:t>
       </w:r>
@@ -2953,13 +2953,13 @@
       <w:pPr>
         <w:pStyle w:val="Titre3"/>
       </w:pPr>
-      <w:bookmarkStart w:id="9" w:name="_Toc532179957"/>
-      <w:bookmarkStart w:id="10" w:name="_Toc165969641"/>
-      <w:bookmarkStart w:id="11" w:name="_Toc212645775"/>
+      <w:bookmarkStart w:id="9" w:name="_Toc212645775"/>
+      <w:bookmarkStart w:id="10" w:name="_Toc532179957"/>
+      <w:bookmarkStart w:id="11" w:name="_Toc165969641"/>
       <w:r>
         <w:t>Semaine 1</w:t>
       </w:r>
-      <w:bookmarkEnd w:id="11"/>
+      <w:bookmarkEnd w:id="9"/>
       <w:r>
         <w:t xml:space="preserve"> </w:t>
       </w:r>
@@ -3316,8 +3316,8 @@
         <w:pStyle w:val="Titre1"/>
       </w:pPr>
       <w:bookmarkStart w:id="19" w:name="_Toc212645783"/>
-      <w:bookmarkEnd w:id="9"/>
       <w:bookmarkEnd w:id="10"/>
+      <w:bookmarkEnd w:id="11"/>
       <w:r>
         <w:t>Introduction</w:t>
       </w:r>
@@ -3698,6 +3698,9 @@
         <w:pStyle w:val="Retraitcorpsdetexte"/>
       </w:pPr>
       <w:r>
+        <w:rPr>
+          <w:noProof/>
+        </w:rPr>
         <w:drawing>
           <wp:inline distT="0" distB="0" distL="0" distR="0" wp14:anchorId="47C32ED1" wp14:editId="503E488A">
             <wp:extent cx="5759450" cy="3714750"/>
@@ -3858,6 +3861,9 @@
         <w:ind w:left="566"/>
       </w:pPr>
       <w:r>
+        <w:rPr>
+          <w:noProof/>
+        </w:rPr>
         <w:lastRenderedPageBreak/>
         <w:drawing>
           <wp:inline distT="0" distB="0" distL="0" distR="0" wp14:anchorId="4B42B5BB" wp14:editId="5942B47A">
@@ -3917,6 +3923,9 @@
         <w:ind w:left="566"/>
       </w:pPr>
       <w:r>
+        <w:rPr>
+          <w:noProof/>
+        </w:rPr>
         <w:drawing>
           <wp:inline distT="0" distB="0" distL="0" distR="0" wp14:anchorId="6F129B96" wp14:editId="37E7BF94">
             <wp:extent cx="6155055" cy="4027170"/>
@@ -3969,6 +3978,9 @@
         <w:ind w:left="566"/>
       </w:pPr>
       <w:r>
+        <w:rPr>
+          <w:noProof/>
+        </w:rPr>
         <w:lastRenderedPageBreak/>
         <w:drawing>
           <wp:inline distT="0" distB="0" distL="0" distR="0" wp14:anchorId="50AD74CB" wp14:editId="29667C65">
@@ -4022,6 +4034,9 @@
         <w:ind w:left="566"/>
       </w:pPr>
       <w:r>
+        <w:rPr>
+          <w:noProof/>
+        </w:rPr>
         <w:drawing>
           <wp:inline distT="0" distB="0" distL="0" distR="0" wp14:anchorId="5BBEF0B4" wp14:editId="47250434">
             <wp:extent cx="6155055" cy="3986530"/>
@@ -4073,6 +4088,9 @@
         <w:pStyle w:val="Retraitcorpsdetexte"/>
       </w:pPr>
       <w:r>
+        <w:rPr>
+          <w:noProof/>
+        </w:rPr>
         <w:lastRenderedPageBreak/>
         <w:drawing>
           <wp:inline distT="0" distB="0" distL="0" distR="0" wp14:anchorId="6AB8C47D" wp14:editId="5A41CE3F">
@@ -4133,6 +4151,9 @@
     </w:p>
     <w:p>
       <w:r>
+        <w:rPr>
+          <w:noProof/>
+        </w:rPr>
         <w:drawing>
           <wp:inline distT="0" distB="0" distL="0" distR="0" wp14:anchorId="31EBBE14" wp14:editId="3BE7D511">
             <wp:extent cx="2943636" cy="1638529"/>
@@ -4181,6 +4202,9 @@
         <w:t xml:space="preserve"> </w:t>
       </w:r>
       <w:r>
+        <w:rPr>
+          <w:noProof/>
+        </w:rPr>
         <w:drawing>
           <wp:inline distT="0" distB="0" distL="0" distR="0" wp14:anchorId="47E5B1CF" wp14:editId="51E33AB9">
             <wp:extent cx="2067213" cy="1076475"/>
@@ -4234,6 +4258,9 @@
         <w:t>.</w:t>
       </w:r>
       <w:r>
+        <w:rPr>
+          <w:noProof/>
+        </w:rPr>
         <w:drawing>
           <wp:inline distT="0" distB="0" distL="0" distR="0" wp14:anchorId="1550B3F6" wp14:editId="5414954B">
             <wp:extent cx="6155055" cy="616585"/>
@@ -4279,6 +4306,9 @@
     </w:p>
     <w:p>
       <w:r>
+        <w:rPr>
+          <w:noProof/>
+        </w:rPr>
         <w:lastRenderedPageBreak/>
         <w:drawing>
           <wp:inline distT="0" distB="0" distL="0" distR="0" wp14:anchorId="39CB405A" wp14:editId="4570829A">
@@ -4332,6 +4362,9 @@
         <w:t>La base dispose de 6 points de vie (PV) et le joueur doit la protéger tout en revenant à la base pour renouveler ses projectiles.</w:t>
       </w:r>
       <w:r>
+        <w:rPr>
+          <w:noProof/>
+        </w:rPr>
         <w:drawing>
           <wp:inline distT="0" distB="0" distL="0" distR="0" wp14:anchorId="76A14636" wp14:editId="240F7FFA">
             <wp:extent cx="3858163" cy="838317"/>
@@ -4389,6 +4422,9 @@
     </w:p>
     <w:p>
       <w:r>
+        <w:rPr>
+          <w:noProof/>
+        </w:rPr>
         <w:drawing>
           <wp:inline distT="0" distB="0" distL="0" distR="0" wp14:anchorId="01AD6521" wp14:editId="740D4527">
             <wp:extent cx="3848637" cy="1524213"/>
@@ -4433,6 +4469,9 @@
     </w:p>
     <w:p>
       <w:r>
+        <w:rPr>
+          <w:noProof/>
+        </w:rPr>
         <w:drawing>
           <wp:inline distT="0" distB="0" distL="0" distR="0" wp14:anchorId="3C22E2C8" wp14:editId="2162D592">
             <wp:extent cx="4182059" cy="1857634"/>
@@ -4509,6 +4548,9 @@
         <w:t>Après une minute de jeu, tous les ennemis disparaissent et le boss apparaît.</w:t>
       </w:r>
       <w:r>
+        <w:rPr>
+          <w:noProof/>
+        </w:rPr>
         <w:drawing>
           <wp:inline distT="0" distB="0" distL="0" distR="0" wp14:anchorId="67A7FD61" wp14:editId="32B06D0C">
             <wp:extent cx="3077004" cy="2695951"/>
@@ -4601,6 +4643,9 @@
         <w:t xml:space="preserve"> la texture d’un ballon avec une pelle et un chiffre.</w:t>
       </w:r>
       <w:r>
+        <w:rPr>
+          <w:noProof/>
+        </w:rPr>
         <w:drawing>
           <wp:inline distT="0" distB="0" distL="0" distR="0" wp14:anchorId="1FCFC656" wp14:editId="00F885FF">
             <wp:extent cx="2248214" cy="2715004"/>
@@ -4687,6 +4732,9 @@
         <w:t>La texture de l’obstacle change lorsqu’il perd des PV.</w:t>
       </w:r>
       <w:r>
+        <w:rPr>
+          <w:noProof/>
+        </w:rPr>
         <w:drawing>
           <wp:inline distT="0" distB="0" distL="0" distR="0" wp14:anchorId="192A08EB" wp14:editId="7CA4E6B3">
             <wp:extent cx="2457793" cy="2905530"/>
@@ -4764,6 +4812,9 @@
         <w:pStyle w:val="Retraitcorpsdetexte3"/>
       </w:pPr>
       <w:r>
+        <w:rPr>
+          <w:noProof/>
+        </w:rPr>
         <w:drawing>
           <wp:inline distT="0" distB="0" distL="0" distR="0" wp14:anchorId="0768A43D" wp14:editId="27CE4075">
             <wp:extent cx="5759450" cy="3719830"/>
@@ -4819,6 +4870,9 @@
         <w:pStyle w:val="Retraitcorpsdetexte3"/>
       </w:pPr>
       <w:r>
+        <w:rPr>
+          <w:noProof/>
+        </w:rPr>
         <w:lastRenderedPageBreak/>
         <w:drawing>
           <wp:inline distT="0" distB="0" distL="0" distR="0" wp14:anchorId="04955CE4" wp14:editId="68558311">
@@ -5294,8 +5348,66 @@
     </w:p>
     <w:p>
       <w:pPr>
+        <w:pStyle w:val="Titre1"/>
+      </w:pPr>
+      <w:r>
+        <w:t>Utilisation d’IA</w:t>
+      </w:r>
+    </w:p>
+    <w:p>
+      <w:pPr>
         <w:pStyle w:val="Retraitcorpsdetexte"/>
       </w:pPr>
+      <w:r>
+        <w:t>Dans ce projet, l’intelligence artificielle a été utilisée à plusieurs reprises pour faciliter le développement et améliorer la qualité du rendu final.</w:t>
+      </w:r>
+    </w:p>
+    <w:p>
+      <w:pPr>
+        <w:pStyle w:val="Retraitcorpsdetexte"/>
+      </w:pPr>
+      <w:r>
+        <w:t>Elle a notamment servi à générer les textures du jeu, permettant ainsi de gagner du temps dans la création graphique tout en maintenant un style visuel cohérent avec l’univers du projet.</w:t>
+      </w:r>
+    </w:p>
+    <w:p>
+      <w:pPr>
+        <w:pStyle w:val="Retraitcorpsdetexte"/>
+      </w:pPr>
+    </w:p>
+    <w:p>
+      <w:pPr>
+        <w:pStyle w:val="Retraitcorpsdetexte"/>
+      </w:pPr>
+      <w:r>
+        <w:t>L’IA a également été utilisée comme outil d’assistance technique, par exemple pour comprendre comment intégrer des images embarquées dans le code et optimiser certaines parties du développement.</w:t>
+      </w:r>
+    </w:p>
+    <w:p>
+      <w:pPr>
+        <w:pStyle w:val="Retraitcorpsdetexte"/>
+      </w:pPr>
+    </w:p>
+    <w:p>
+      <w:pPr>
+        <w:pStyle w:val="Retraitcorpsdetexte"/>
+      </w:pPr>
+      <w:r>
+        <w:t>Enfin, elle a été mise à contribution pour la correction orthographique et grammaticale du rapport, garantissant un texte clair, fluide et professionnel.</w:t>
+      </w:r>
+    </w:p>
+    <w:p>
+      <w:pPr>
+        <w:pStyle w:val="Retraitcorpsdetexte"/>
+      </w:pPr>
+    </w:p>
+    <w:p>
+      <w:pPr>
+        <w:pStyle w:val="Retraitcorpsdetexte"/>
+      </w:pPr>
+      <w:r>
+        <w:t>Grâce à ces apports, l’IA a contribué à accélérer le développement, à améliorer la présentation du projet et à optimiser la qualité globale du travail rendu.</w:t>
+      </w:r>
     </w:p>
     <w:p>
       <w:pPr>
@@ -5814,7 +5926,7 @@
               <w:noProof/>
               <w:szCs w:val="16"/>
             </w:rPr>
-            <w:t>00.00.0000 00:00</w:t>
+            <w:t>29.10.2025 15:57</w:t>
           </w:r>
           <w:r>
             <w:rPr>
@@ -6026,7 +6138,7 @@
         <v:path o:extrusionok="f" gradientshapeok="t" o:connecttype="rect"/>
         <o:lock v:ext="edit" aspectratio="t"/>
       </v:shapetype>
-      <v:shape id="_x0000_i1144" type="#_x0000_t75" style="width:11.25pt;height:11.25pt" o:bullet="t">
+      <v:shape id="_x0000_i1036" type="#_x0000_t75" style="width:11.25pt;height:11.25pt" o:bullet="t">
         <v:imagedata r:id="rId1" o:title="BD10263_"/>
       </v:shape>
     </w:pict>
@@ -12639,25 +12751,16 @@
 </file>
 
 <file path=customXml/item1.xml><?xml version="1.0" encoding="utf-8"?>
+<b:Sources xmlns:b="http://schemas.openxmlformats.org/officeDocument/2006/bibliography" xmlns="http://schemas.openxmlformats.org/officeDocument/2006/bibliography" SelectedStyle="\APA.XSL" StyleName="APA"/>
+</file>
+
+<file path=customXml/item2.xml><?xml version="1.0" encoding="utf-8"?>
 <p:properties xmlns:p="http://schemas.microsoft.com/office/2006/metadata/properties" xmlns:xsi="http://www.w3.org/2001/XMLSchema-instance" xmlns:pc="http://schemas.microsoft.com/office/infopath/2007/PartnerControls">
   <documentManagement/>
 </p:properties>
 </file>
 
-<file path=customXml/item2.xml><?xml version="1.0" encoding="utf-8"?>
-<b:Sources xmlns:b="http://schemas.openxmlformats.org/officeDocument/2006/bibliography" xmlns="http://schemas.openxmlformats.org/officeDocument/2006/bibliography" SelectedStyle="\APA.XSL" StyleName="APA"/>
-</file>
-
 <file path=customXml/item3.xml><?xml version="1.0" encoding="utf-8"?>
-<?mso-contentType ?>
-<FormTemplates xmlns="http://schemas.microsoft.com/sharepoint/v3/contenttype/forms">
-  <Display>DocumentLibraryForm</Display>
-  <Edit>DocumentLibraryForm</Edit>
-  <New>DocumentLibraryForm</New>
-</FormTemplates>
-</file>
-
-<file path=customXml/item4.xml><?xml version="1.0" encoding="utf-8"?>
 <ct:contentTypeSchema xmlns:ct="http://schemas.microsoft.com/office/2006/metadata/contentType" xmlns:ma="http://schemas.microsoft.com/office/2006/metadata/properties/metaAttributes" ct:_="" ma:_="" ma:contentTypeName="Document" ma:contentTypeID="0x010100BD12CA962D3BC343BA4881942FCA9ABD" ma:contentTypeVersion="0" ma:contentTypeDescription="Crée un document." ma:contentTypeScope="" ma:versionID="dc6cd3371305492921e89bfb1fb934af">
   <xsd:schema xmlns:xsd="http://www.w3.org/2001/XMLSchema" xmlns:xs="http://www.w3.org/2001/XMLSchema" xmlns:p="http://schemas.microsoft.com/office/2006/metadata/properties" targetNamespace="http://schemas.microsoft.com/office/2006/metadata/properties" ma:root="true" ma:fieldsID="9b3613ba4871b6d4221e6a6d8c4f7bd5">
     <xsd:element name="properties">
@@ -12771,7 +12874,24 @@
 </ct:contentTypeSchema>
 </file>
 
+<file path=customXml/item4.xml><?xml version="1.0" encoding="utf-8"?>
+<?mso-contentType ?>
+<FormTemplates xmlns="http://schemas.microsoft.com/sharepoint/v3/contenttype/forms">
+  <Display>DocumentLibraryForm</Display>
+  <Edit>DocumentLibraryForm</Edit>
+  <New>DocumentLibraryForm</New>
+</FormTemplates>
+</file>
+
 <file path=customXml/itemProps1.xml><?xml version="1.0" encoding="utf-8"?>
+<ds:datastoreItem xmlns:ds="http://schemas.openxmlformats.org/officeDocument/2006/customXml" ds:itemID="{C8C35155-3E6A-4058-B6E4-303717845E3B}">
+  <ds:schemaRefs>
+    <ds:schemaRef ds:uri="http://schemas.openxmlformats.org/officeDocument/2006/bibliography"/>
+  </ds:schemaRefs>
+</ds:datastoreItem>
+</file>
+
+<file path=customXml/itemProps2.xml><?xml version="1.0" encoding="utf-8"?>
 <ds:datastoreItem xmlns:ds="http://schemas.openxmlformats.org/officeDocument/2006/customXml" ds:itemID="{4181FC95-92B5-446F-AE57-E4A44C8C450C}">
   <ds:schemaRefs>
     <ds:schemaRef ds:uri="http://schemas.microsoft.com/office/2006/metadata/properties"/>
@@ -12780,23 +12900,7 @@
 </ds:datastoreItem>
 </file>
 
-<file path=customXml/itemProps2.xml><?xml version="1.0" encoding="utf-8"?>
-<ds:datastoreItem xmlns:ds="http://schemas.openxmlformats.org/officeDocument/2006/customXml" ds:itemID="{C8C35155-3E6A-4058-B6E4-303717845E3B}">
-  <ds:schemaRefs>
-    <ds:schemaRef ds:uri="http://schemas.openxmlformats.org/officeDocument/2006/bibliography"/>
-  </ds:schemaRefs>
-</ds:datastoreItem>
-</file>
-
 <file path=customXml/itemProps3.xml><?xml version="1.0" encoding="utf-8"?>
-<ds:datastoreItem xmlns:ds="http://schemas.openxmlformats.org/officeDocument/2006/customXml" ds:itemID="{DF8E7934-3F3A-4F32-A7D4-1B248DBE707D}">
-  <ds:schemaRefs>
-    <ds:schemaRef ds:uri="http://schemas.microsoft.com/sharepoint/v3/contenttype/forms"/>
-  </ds:schemaRefs>
-</ds:datastoreItem>
-</file>
-
-<file path=customXml/itemProps4.xml><?xml version="1.0" encoding="utf-8"?>
 <ds:datastoreItem xmlns:ds="http://schemas.openxmlformats.org/officeDocument/2006/customXml" ds:itemID="{F5F67DC1-CB7A-4CE6-AAD0-FB674CF8C5F8}">
   <ds:schemaRefs>
     <ds:schemaRef ds:uri="http://schemas.microsoft.com/office/2006/metadata/contentType"/>
@@ -12810,4 +12914,12 @@
     <ds:schemaRef ds:uri="http://schemas.microsoft.com/office/infopath/2007/PartnerControls"/>
   </ds:schemaRefs>
 </ds:datastoreItem>
+</file>
+
+<file path=customXml/itemProps4.xml><?xml version="1.0" encoding="utf-8"?>
+<ds:datastoreItem xmlns:ds="http://schemas.openxmlformats.org/officeDocument/2006/customXml" ds:itemID="{DF8E7934-3F3A-4F32-A7D4-1B248DBE707D}">
+  <ds:schemaRefs>
+    <ds:schemaRef ds:uri="http://schemas.microsoft.com/sharepoint/v3/contenttype/forms"/>
+  </ds:schemaRefs>
+</ds:datastoreItem>
 </file>
</xml_diff>

<commit_message>
chore(arstotzkainvaders) ajout de maquette
</commit_message>
<xml_diff>
--- a/doc/Rapport-POO-OBN.docx
+++ b/doc/Rapport-POO-OBN.docx
@@ -3861,15 +3861,12 @@
         <w:ind w:left="566"/>
       </w:pPr>
       <w:r>
-        <w:rPr>
-          <w:noProof/>
-        </w:rPr>
         <w:lastRenderedPageBreak/>
         <w:drawing>
-          <wp:inline distT="0" distB="0" distL="0" distR="0" wp14:anchorId="4B42B5BB" wp14:editId="5942B47A">
-            <wp:extent cx="6155055" cy="4022725"/>
+          <wp:inline distT="0" distB="0" distL="0" distR="0" wp14:anchorId="059ED870" wp14:editId="4B409145">
+            <wp:extent cx="5759450" cy="3754755"/>
             <wp:effectExtent l="0" t="0" r="0" b="0"/>
-            <wp:docPr id="715302207" name="Image 1"/>
+            <wp:docPr id="2050043047" name="Image 1"/>
             <wp:cNvGraphicFramePr>
               <a:graphicFrameLocks xmlns:a="http://schemas.openxmlformats.org/drawingml/2006/main" noChangeAspect="1"/>
             </wp:cNvGraphicFramePr>
@@ -3877,7 +3874,7 @@
               <a:graphicData uri="http://schemas.openxmlformats.org/drawingml/2006/picture">
                 <pic:pic xmlns:pic="http://schemas.openxmlformats.org/drawingml/2006/picture">
                   <pic:nvPicPr>
-                    <pic:cNvPr id="715302207" name=""/>
+                    <pic:cNvPr id="2050043047" name=""/>
                     <pic:cNvPicPr/>
                   </pic:nvPicPr>
                   <pic:blipFill>
@@ -3889,7 +3886,7 @@
                   <pic:spPr>
                     <a:xfrm>
                       <a:off x="0" y="0"/>
-                      <a:ext cx="6155055" cy="4022725"/>
+                      <a:ext cx="5759450" cy="3754755"/>
                     </a:xfrm>
                     <a:prstGeom prst="rect">
                       <a:avLst/>
@@ -3923,14 +3920,11 @@
         <w:ind w:left="566"/>
       </w:pPr>
       <w:r>
-        <w:rPr>
-          <w:noProof/>
-        </w:rPr>
         <w:drawing>
-          <wp:inline distT="0" distB="0" distL="0" distR="0" wp14:anchorId="6F129B96" wp14:editId="37E7BF94">
-            <wp:extent cx="6155055" cy="4027170"/>
+          <wp:inline distT="0" distB="0" distL="0" distR="0" wp14:anchorId="23E21C3F" wp14:editId="527D31CC">
+            <wp:extent cx="5759450" cy="3785235"/>
             <wp:effectExtent l="0" t="0" r="0" b="0"/>
-            <wp:docPr id="1926441991" name="Image 1"/>
+            <wp:docPr id="238372324" name="Image 1"/>
             <wp:cNvGraphicFramePr>
               <a:graphicFrameLocks xmlns:a="http://schemas.openxmlformats.org/drawingml/2006/main" noChangeAspect="1"/>
             </wp:cNvGraphicFramePr>
@@ -3938,7 +3932,7 @@
               <a:graphicData uri="http://schemas.openxmlformats.org/drawingml/2006/picture">
                 <pic:pic xmlns:pic="http://schemas.openxmlformats.org/drawingml/2006/picture">
                   <pic:nvPicPr>
-                    <pic:cNvPr id="1926441991" name=""/>
+                    <pic:cNvPr id="238372324" name=""/>
                     <pic:cNvPicPr/>
                   </pic:nvPicPr>
                   <pic:blipFill>
@@ -3950,7 +3944,7 @@
                   <pic:spPr>
                     <a:xfrm>
                       <a:off x="0" y="0"/>
-                      <a:ext cx="6155055" cy="4027170"/>
+                      <a:ext cx="5759450" cy="3785235"/>
                     </a:xfrm>
                     <a:prstGeom prst="rect">
                       <a:avLst/>
@@ -3978,15 +3972,12 @@
         <w:ind w:left="566"/>
       </w:pPr>
       <w:r>
-        <w:rPr>
-          <w:noProof/>
-        </w:rPr>
         <w:lastRenderedPageBreak/>
         <w:drawing>
-          <wp:inline distT="0" distB="0" distL="0" distR="0" wp14:anchorId="50AD74CB" wp14:editId="29667C65">
-            <wp:extent cx="6155055" cy="3987165"/>
+          <wp:inline distT="0" distB="0" distL="0" distR="0" wp14:anchorId="25752395" wp14:editId="37F8BF61">
+            <wp:extent cx="5759450" cy="3743325"/>
             <wp:effectExtent l="0" t="0" r="0" b="0"/>
-            <wp:docPr id="453459141" name="Image 1"/>
+            <wp:docPr id="1791623492" name="Image 1"/>
             <wp:cNvGraphicFramePr>
               <a:graphicFrameLocks xmlns:a="http://schemas.openxmlformats.org/drawingml/2006/main" noChangeAspect="1"/>
             </wp:cNvGraphicFramePr>
@@ -3994,7 +3985,7 @@
               <a:graphicData uri="http://schemas.openxmlformats.org/drawingml/2006/picture">
                 <pic:pic xmlns:pic="http://schemas.openxmlformats.org/drawingml/2006/picture">
                   <pic:nvPicPr>
-                    <pic:cNvPr id="453459141" name=""/>
+                    <pic:cNvPr id="1791623492" name=""/>
                     <pic:cNvPicPr/>
                   </pic:nvPicPr>
                   <pic:blipFill>
@@ -4006,7 +3997,7 @@
                   <pic:spPr>
                     <a:xfrm>
                       <a:off x="0" y="0"/>
-                      <a:ext cx="6155055" cy="3987165"/>
+                      <a:ext cx="5759450" cy="3743325"/>
                     </a:xfrm>
                     <a:prstGeom prst="rect">
                       <a:avLst/>
@@ -4034,14 +4025,11 @@
         <w:ind w:left="566"/>
       </w:pPr>
       <w:r>
-        <w:rPr>
-          <w:noProof/>
-        </w:rPr>
         <w:drawing>
-          <wp:inline distT="0" distB="0" distL="0" distR="0" wp14:anchorId="5BBEF0B4" wp14:editId="47250434">
-            <wp:extent cx="6155055" cy="3986530"/>
+          <wp:inline distT="0" distB="0" distL="0" distR="0" wp14:anchorId="1423CA97" wp14:editId="483F64D3">
+            <wp:extent cx="5759450" cy="3762375"/>
             <wp:effectExtent l="0" t="0" r="0" b="0"/>
-            <wp:docPr id="417796606" name="Image 1"/>
+            <wp:docPr id="2077295120" name="Image 1"/>
             <wp:cNvGraphicFramePr>
               <a:graphicFrameLocks xmlns:a="http://schemas.openxmlformats.org/drawingml/2006/main" noChangeAspect="1"/>
             </wp:cNvGraphicFramePr>
@@ -4049,7 +4037,7 @@
               <a:graphicData uri="http://schemas.openxmlformats.org/drawingml/2006/picture">
                 <pic:pic xmlns:pic="http://schemas.openxmlformats.org/drawingml/2006/picture">
                   <pic:nvPicPr>
-                    <pic:cNvPr id="417796606" name=""/>
+                    <pic:cNvPr id="2077295120" name=""/>
                     <pic:cNvPicPr/>
                   </pic:nvPicPr>
                   <pic:blipFill>
@@ -4061,7 +4049,7 @@
                   <pic:spPr>
                     <a:xfrm>
                       <a:off x="0" y="0"/>
-                      <a:ext cx="6155055" cy="3986530"/>
+                      <a:ext cx="5759450" cy="3762375"/>
                     </a:xfrm>
                     <a:prstGeom prst="rect">
                       <a:avLst/>
@@ -4088,15 +4076,12 @@
         <w:pStyle w:val="Retraitcorpsdetexte"/>
       </w:pPr>
       <w:r>
-        <w:rPr>
-          <w:noProof/>
-        </w:rPr>
         <w:lastRenderedPageBreak/>
         <w:drawing>
-          <wp:inline distT="0" distB="0" distL="0" distR="0" wp14:anchorId="6AB8C47D" wp14:editId="5A41CE3F">
-            <wp:extent cx="5759450" cy="3700594"/>
+          <wp:inline distT="0" distB="0" distL="0" distR="0" wp14:anchorId="2AC39A29" wp14:editId="0653FFB0">
+            <wp:extent cx="5759450" cy="3689350"/>
             <wp:effectExtent l="0" t="0" r="0" b="0"/>
-            <wp:docPr id="415408797" name="Image 1"/>
+            <wp:docPr id="1238685246" name="Image 1"/>
             <wp:cNvGraphicFramePr>
               <a:graphicFrameLocks xmlns:a="http://schemas.openxmlformats.org/drawingml/2006/main" noChangeAspect="1"/>
             </wp:cNvGraphicFramePr>
@@ -4104,7 +4089,7 @@
               <a:graphicData uri="http://schemas.openxmlformats.org/drawingml/2006/picture">
                 <pic:pic xmlns:pic="http://schemas.openxmlformats.org/drawingml/2006/picture">
                   <pic:nvPicPr>
-                    <pic:cNvPr id="415408797" name=""/>
+                    <pic:cNvPr id="1238685246" name=""/>
                     <pic:cNvPicPr/>
                   </pic:nvPicPr>
                   <pic:blipFill>
@@ -4116,7 +4101,7 @@
                   <pic:spPr>
                     <a:xfrm>
                       <a:off x="0" y="0"/>
-                      <a:ext cx="5759450" cy="3700594"/>
+                      <a:ext cx="5759450" cy="3689350"/>
                     </a:xfrm>
                     <a:prstGeom prst="rect">
                       <a:avLst/>
@@ -4856,11 +4841,9 @@
       <w:pPr>
         <w:pStyle w:val="Retraitcorpsdetexte3"/>
       </w:pPr>
-      <w:proofErr w:type="gramStart"/>
-      <w:r>
-        <w:t>Par contre</w:t>
-      </w:r>
-      <w:proofErr w:type="gramEnd"/>
+      <w:r>
+        <w:t>Cependant</w:t>
+      </w:r>
       <w:r>
         <w:t>, si boss a 0 PV, le joueur gagne et l’écran de victoire s’affiche</w:t>
       </w:r>
@@ -4869,16 +4852,18 @@
       <w:pPr>
         <w:pStyle w:val="Retraitcorpsdetexte3"/>
       </w:pPr>
-      <w:r>
-        <w:rPr>
-          <w:noProof/>
-        </w:rPr>
+    </w:p>
+    <w:p>
+      <w:pPr>
+        <w:pStyle w:val="Retraitcorpsdetexte3"/>
+      </w:pPr>
+      <w:r>
         <w:lastRenderedPageBreak/>
         <w:drawing>
-          <wp:inline distT="0" distB="0" distL="0" distR="0" wp14:anchorId="04955CE4" wp14:editId="68558311">
-            <wp:extent cx="5759450" cy="3756025"/>
+          <wp:inline distT="0" distB="0" distL="0" distR="0" wp14:anchorId="19A18184" wp14:editId="7327C6BC">
+            <wp:extent cx="5759450" cy="3801110"/>
             <wp:effectExtent l="0" t="0" r="0" b="0"/>
-            <wp:docPr id="1716937994" name="Image 1"/>
+            <wp:docPr id="1031846089" name="Image 1"/>
             <wp:cNvGraphicFramePr>
               <a:graphicFrameLocks xmlns:a="http://schemas.openxmlformats.org/drawingml/2006/main" noChangeAspect="1"/>
             </wp:cNvGraphicFramePr>
@@ -4886,7 +4871,7 @@
               <a:graphicData uri="http://schemas.openxmlformats.org/drawingml/2006/picture">
                 <pic:pic xmlns:pic="http://schemas.openxmlformats.org/drawingml/2006/picture">
                   <pic:nvPicPr>
-                    <pic:cNvPr id="1716937994" name=""/>
+                    <pic:cNvPr id="1031846089" name=""/>
                     <pic:cNvPicPr/>
                   </pic:nvPicPr>
                   <pic:blipFill>
@@ -4898,7 +4883,7 @@
                   <pic:spPr>
                     <a:xfrm>
                       <a:off x="0" y="0"/>
-                      <a:ext cx="5759450" cy="3756025"/>
+                      <a:ext cx="5759450" cy="3801110"/>
                     </a:xfrm>
                     <a:prstGeom prst="rect">
                       <a:avLst/>
@@ -4913,11 +4898,6 @@
     </w:p>
     <w:p>
       <w:pPr>
-        <w:pStyle w:val="Retraitcorpsdetexte3"/>
-      </w:pPr>
-    </w:p>
-    <w:p>
-      <w:pPr>
         <w:pStyle w:val="Titre2"/>
       </w:pPr>
       <w:r>
@@ -5149,7 +5129,14 @@
           <w:rStyle w:val="lev"/>
           <w:rFonts w:asciiTheme="majorHAnsi" w:hAnsiTheme="majorHAnsi"/>
         </w:rPr>
-        <w:t>Rocket.cs</w:t>
+        <w:t>iskander</w:t>
+      </w:r>
+      <w:r>
+        <w:rPr>
+          <w:rStyle w:val="lev"/>
+          <w:rFonts w:asciiTheme="majorHAnsi" w:hAnsiTheme="majorHAnsi"/>
+        </w:rPr>
+        <w:t>.cs</w:t>
       </w:r>
       <w:proofErr w:type="spellEnd"/>
       <w:r>
@@ -5669,6 +5656,15 @@
             <w:instrText xml:space="preserve"> LASTSAVEDBY   \* MERGEFORMAT </w:instrText>
           </w:r>
           <w:r>
+            <w:fldChar w:fldCharType="separate"/>
+          </w:r>
+          <w:r>
+            <w:rPr>
+              <w:noProof/>
+            </w:rPr>
+            <w:t>Oleksandr Borodkin</w:t>
+          </w:r>
+          <w:r>
             <w:rPr>
               <w:rFonts w:cs="Arial"/>
               <w:noProof/>
@@ -5846,7 +5842,7 @@
               <w:noProof/>
               <w:szCs w:val="16"/>
             </w:rPr>
-            <w:t>04.09.2009 15:21</w:t>
+            <w:t>31.10.2025 10:08</w:t>
           </w:r>
           <w:r>
             <w:rPr>
@@ -5889,7 +5885,7 @@
                 <w:noProof/>
                 <w:szCs w:val="16"/>
               </w:rPr>
-              <w:t>1</w:t>
+              <w:t>5</w:t>
             </w:r>
           </w:fldSimple>
           <w:r>
@@ -5926,7 +5922,7 @@
               <w:noProof/>
               <w:szCs w:val="16"/>
             </w:rPr>
-            <w:t>29.10.2025 15:57</w:t>
+            <w:t>31.10.2025 10:08</w:t>
           </w:r>
           <w:r>
             <w:rPr>
@@ -5959,7 +5955,13 @@
                 <w:noProof/>
                 <w:szCs w:val="16"/>
               </w:rPr>
-              <w:t>Document2</w:t>
+              <w:t>Rapport-POO-OBN</w:t>
+            </w:r>
+            <w:r>
+              <w:rPr>
+                <w:noProof/>
+              </w:rPr>
+              <w:t>.docx</w:t>
             </w:r>
           </w:fldSimple>
         </w:p>
@@ -6138,7 +6140,7 @@
         <v:path o:extrusionok="f" gradientshapeok="t" o:connecttype="rect"/>
         <o:lock v:ext="edit" aspectratio="t"/>
       </v:shapetype>
-      <v:shape id="_x0000_i1036" type="#_x0000_t75" style="width:11.25pt;height:11.25pt" o:bullet="t">
+      <v:shape id="_x0000_i1046" type="#_x0000_t75" style="width:11.25pt;height:11.25pt" o:bullet="t">
         <v:imagedata r:id="rId1" o:title="BD10263_"/>
       </v:shape>
     </w:pict>

</xml_diff>